<commit_message>
fixing colors in code
</commit_message>
<xml_diff>
--- a/JessicaLindseyResume.docx
+++ b/JessicaLindseyResume.docx
@@ -100,7 +100,7 @@
                 </mc:Choice>
                 <mc:Fallback>
                   <w:pict>
-                    <v:oval w14:anchorId="7238B232" id="Oval 2" o:spid="_x0000_s1026" alt="Title: Professional Headshot of Man" style="width:167.15pt;height:212.2pt;visibility:visible;mso-wrap-style:square;mso-left-percent:-10001;mso-top-percent:-10001;mso-position-horizontal:absolute;mso-position-horizontal-relative:char;mso-position-vertical:absolute;mso-position-vertical-relative:line;mso-left-percent:-10001;mso-top-percent:-10001;v-text-anchor:middle" o:gfxdata="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" strokecolor="#94b6d2 [3204]" strokeweight="5pt">
+                    <v:oval w14:anchorId="28B1A95E" id="Oval 2" o:spid="_x0000_s1026" alt="Title: Professional Headshot of Man" style="width:167.15pt;height:212.2pt;visibility:visible;mso-wrap-style:square;mso-left-percent:-10001;mso-top-percent:-10001;mso-position-horizontal:absolute;mso-position-horizontal-relative:char;mso-position-vertical:absolute;mso-position-vertical-relative:line;mso-left-percent:-10001;mso-top-percent:-10001;v-text-anchor:middle" o:gfxdata="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" strokecolor="#94b6d2 [3204]" strokeweight="5pt">
                       <v:fill r:id="rId11" o:title="" recolor="t" rotate="t" type="frame"/>
                       <v:stroke joinstyle="miter"/>
                       <w10:anchorlock/>
@@ -143,9 +143,16 @@
             <w:r>
               <w:rPr>
                 <w:spacing w:val="0"/>
-                <w:w w:val="100"/>
+                <w:w w:val="88"/>
               </w:rPr>
-              <w:t>Web Developer</w:t>
+              <w:t>Web Develope</w:t>
+            </w:r>
+            <w:r>
+              <w:rPr>
+                <w:spacing w:val="5"/>
+                <w:w w:val="88"/>
+              </w:rPr>
+              <w:t>r</w:t>
             </w:r>
           </w:p>
         </w:tc>
@@ -203,7 +210,6 @@
               <w:t>As a capable and intelligent individual, I know I will be a great asset to any company that I join. I am a team player, self-starter, and fast learner. I’m willing to put in the time and effort it takes to become a great developer.</w:t>
             </w:r>
           </w:p>
-          <w:p/>
           <w:sdt>
             <w:sdtPr>
               <w:id w:val="-1954003311"/>
@@ -276,9 +282,15 @@
                 <w:rPr>
                   <w:rStyle w:val="Hyperlink"/>
                 </w:rPr>
-                <w:t>www.jessicalindsey.slccwebdev.com</w:t>
+                <w:t>j</w:t>
               </w:r>
             </w:hyperlink>
+            <w:r>
+              <w:rPr>
+                <w:rStyle w:val="Hyperlink"/>
+              </w:rPr>
+              <w:t>esslindsey.com</w:t>
+            </w:r>
           </w:p>
           <w:p>
             <w:hyperlink r:id="rId13" w:history="1">
@@ -286,19 +298,7 @@
                 <w:rPr>
                   <w:rStyle w:val="Hyperlink"/>
                 </w:rPr>
-                <w:t>github.</w:t>
-              </w:r>
-              <w:r>
-                <w:rPr>
-                  <w:rStyle w:val="Hyperlink"/>
-                </w:rPr>
-                <w:t>c</w:t>
-              </w:r>
-              <w:r>
-                <w:rPr>
-                  <w:rStyle w:val="Hyperlink"/>
-                </w:rPr>
-                <w:t>om/</w:t>
+                <w:t>github.com/</w:t>
               </w:r>
               <w:proofErr w:type="spellStart"/>
               <w:r>
@@ -428,13 +428,12 @@
               <w:pStyle w:val="Date"/>
             </w:pPr>
             <w:r>
-              <w:t>August</w:t>
-            </w:r>
-            <w:r>
-              <w:t xml:space="preserve"> - </w:t>
-            </w:r>
-            <w:r>
               <w:t>Present</w:t>
+            </w:r>
+          </w:p>
+          <w:p>
+            <w:r>
+              <w:t>Full Stack Web Development Certificate – graduating March 2022</w:t>
             </w:r>
           </w:p>
           <w:p>
@@ -1101,6 +1100,7 @@
     <w:lsdException w:name="HTML Sample" w:semiHidden="1" w:unhideWhenUsed="1"/>
     <w:lsdException w:name="HTML Typewriter" w:semiHidden="1" w:unhideWhenUsed="1"/>
     <w:lsdException w:name="HTML Variable" w:semiHidden="1" w:unhideWhenUsed="1"/>
+    <w:lsdException w:name="Normal Table" w:semiHidden="1" w:unhideWhenUsed="1"/>
     <w:lsdException w:name="annotation subject" w:semiHidden="1" w:unhideWhenUsed="1"/>
     <w:lsdException w:name="No List" w:semiHidden="1" w:unhideWhenUsed="1"/>
     <w:lsdException w:name="Outline List 1" w:semiHidden="1" w:unhideWhenUsed="1"/>
@@ -1147,8 +1147,10 @@
     <w:lsdException w:name="Table Subtle 2" w:semiHidden="1" w:unhideWhenUsed="1"/>
     <w:lsdException w:name="Table Web 1" w:semiHidden="1" w:unhideWhenUsed="1"/>
     <w:lsdException w:name="Table Web 2" w:semiHidden="1" w:unhideWhenUsed="1"/>
+    <w:lsdException w:name="Table Web 3" w:semiHidden="1" w:unhideWhenUsed="1"/>
     <w:lsdException w:name="Balloon Text" w:semiHidden="1" w:unhideWhenUsed="1"/>
     <w:lsdException w:name="Table Grid" w:uiPriority="39"/>
+    <w:lsdException w:name="Table Theme" w:semiHidden="1" w:unhideWhenUsed="1"/>
     <w:lsdException w:name="Placeholder Text" w:semiHidden="1"/>
     <w:lsdException w:name="No Spacing" w:uiPriority="1" w:qFormat="1"/>
     <w:lsdException w:name="Light Shading" w:uiPriority="60"/>
@@ -2083,8 +2085,10 @@
   </w:compat>
   <w:rsids>
     <w:rsidRoot w:val="00B9236D"/>
-    <w:rsid w:val="00943191"/>
+    <w:rsid w:val="003958F7"/>
+    <w:rsid w:val="00890911"/>
     <w:rsid w:val="00B9236D"/>
+    <w:rsid w:val="00DF75FB"/>
   </w:rsids>
   <m:mathPr>
     <m:mathFont m:val="Cambria Math"/>
@@ -2558,32 +2562,17 @@
     <w:semiHidden/>
     <w:unhideWhenUsed/>
   </w:style>
-  <w:style w:type="paragraph" w:customStyle="1" w:styleId="4F74BEA7C57D43F5A70F88B31A7F298A">
-    <w:name w:val="4F74BEA7C57D43F5A70F88B31A7F298A"/>
-  </w:style>
-  <w:style w:type="paragraph" w:customStyle="1" w:styleId="E46784819B534DD3B898982238DBAC8D">
-    <w:name w:val="E46784819B534DD3B898982238DBAC8D"/>
-  </w:style>
   <w:style w:type="paragraph" w:customStyle="1" w:styleId="E4161B914B0C4C4D88D378D0F43CA543">
     <w:name w:val="E4161B914B0C4C4D88D378D0F43CA543"/>
   </w:style>
-  <w:style w:type="paragraph" w:customStyle="1" w:styleId="5CF08465FF5543FEA8EE28D684CFFFD7">
-    <w:name w:val="5CF08465FF5543FEA8EE28D684CFFFD7"/>
-  </w:style>
   <w:style w:type="paragraph" w:customStyle="1" w:styleId="EF8AFF83F2FD483A9B563904A90C21A4">
     <w:name w:val="EF8AFF83F2FD483A9B563904A90C21A4"/>
   </w:style>
   <w:style w:type="paragraph" w:customStyle="1" w:styleId="4C79D24C29394A78ADE327AE03E81F8E">
     <w:name w:val="4C79D24C29394A78ADE327AE03E81F8E"/>
   </w:style>
-  <w:style w:type="paragraph" w:customStyle="1" w:styleId="CC4969F2206A4229B3E446DEB720A564">
-    <w:name w:val="CC4969F2206A4229B3E446DEB720A564"/>
-  </w:style>
   <w:style w:type="paragraph" w:customStyle="1" w:styleId="1F99268F8B3E4C8ABFC3431D414AD3ED">
     <w:name w:val="1F99268F8B3E4C8ABFC3431D414AD3ED"/>
-  </w:style>
-  <w:style w:type="paragraph" w:customStyle="1" w:styleId="1716425663EE403EBEAE6F60D9152BBA">
-    <w:name w:val="1716425663EE403EBEAE6F60D9152BBA"/>
   </w:style>
   <w:style w:type="paragraph" w:customStyle="1" w:styleId="19E8AF114456470F83DF2E11D650354C">
     <w:name w:val="19E8AF114456470F83DF2E11D650354C"/>
@@ -2598,95 +2587,14 @@
       <w:u w:val="single"/>
     </w:rPr>
   </w:style>
-  <w:style w:type="paragraph" w:customStyle="1" w:styleId="A899C50CC9FD4E93BAF660FCFD0D5ADC">
-    <w:name w:val="A899C50CC9FD4E93BAF660FCFD0D5ADC"/>
-  </w:style>
   <w:style w:type="paragraph" w:customStyle="1" w:styleId="12D8B5EB419647C1A2621CC3E0CDD49F">
     <w:name w:val="12D8B5EB419647C1A2621CC3E0CDD49F"/>
   </w:style>
-  <w:style w:type="paragraph" w:customStyle="1" w:styleId="4D95EC69FC404049891779584A04AA28">
-    <w:name w:val="4D95EC69FC404049891779584A04AA28"/>
-  </w:style>
-  <w:style w:type="paragraph" w:customStyle="1" w:styleId="19404EDB92B2494D80CF5672B62E76E5">
-    <w:name w:val="19404EDB92B2494D80CF5672B62E76E5"/>
-  </w:style>
-  <w:style w:type="paragraph" w:customStyle="1" w:styleId="52A841DE87224843A55EF143361A830F">
-    <w:name w:val="52A841DE87224843A55EF143361A830F"/>
-  </w:style>
-  <w:style w:type="paragraph" w:customStyle="1" w:styleId="B11FED3596174DFEA7DA54AC17D1C244">
-    <w:name w:val="B11FED3596174DFEA7DA54AC17D1C244"/>
-  </w:style>
   <w:style w:type="paragraph" w:customStyle="1" w:styleId="CDA1BEC927DB481EA89E9A3A4EE75E2F">
     <w:name w:val="CDA1BEC927DB481EA89E9A3A4EE75E2F"/>
   </w:style>
-  <w:style w:type="paragraph" w:customStyle="1" w:styleId="4982764DCAF4446AA1EF16189D0D8C02">
-    <w:name w:val="4982764DCAF4446AA1EF16189D0D8C02"/>
-  </w:style>
-  <w:style w:type="paragraph" w:customStyle="1" w:styleId="49DD42D94B6E472B919434F5111E786B">
-    <w:name w:val="49DD42D94B6E472B919434F5111E786B"/>
-  </w:style>
-  <w:style w:type="paragraph" w:customStyle="1" w:styleId="B221EF33AC7C4DDEB8C0F107BBDEF911">
-    <w:name w:val="B221EF33AC7C4DDEB8C0F107BBDEF911"/>
-  </w:style>
-  <w:style w:type="paragraph" w:customStyle="1" w:styleId="C75D953CCCBF496AADE9E3CD50F4ADC6">
-    <w:name w:val="C75D953CCCBF496AADE9E3CD50F4ADC6"/>
-  </w:style>
-  <w:style w:type="paragraph" w:customStyle="1" w:styleId="4C4D4F9803954C2DAE0003ED12EF0170">
-    <w:name w:val="4C4D4F9803954C2DAE0003ED12EF0170"/>
-  </w:style>
-  <w:style w:type="paragraph" w:customStyle="1" w:styleId="F8BCE635FC3148278D07256A11068545">
-    <w:name w:val="F8BCE635FC3148278D07256A11068545"/>
-  </w:style>
-  <w:style w:type="paragraph" w:customStyle="1" w:styleId="38CE66A216A34EC9A1D319D5BFD9F0BF">
-    <w:name w:val="38CE66A216A34EC9A1D319D5BFD9F0BF"/>
-  </w:style>
   <w:style w:type="paragraph" w:customStyle="1" w:styleId="D4A131B47D2844AABDC4238B2EFC3DFF">
     <w:name w:val="D4A131B47D2844AABDC4238B2EFC3DFF"/>
-  </w:style>
-  <w:style w:type="paragraph" w:customStyle="1" w:styleId="07D02513124847F7870D6E0108905B5D">
-    <w:name w:val="07D02513124847F7870D6E0108905B5D"/>
-  </w:style>
-  <w:style w:type="paragraph" w:customStyle="1" w:styleId="D081D0AE6B9E4D0EB9CD1774A86AA05B">
-    <w:name w:val="D081D0AE6B9E4D0EB9CD1774A86AA05B"/>
-  </w:style>
-  <w:style w:type="paragraph" w:customStyle="1" w:styleId="B357A1AC9A1841C58A1D6A393295F332">
-    <w:name w:val="B357A1AC9A1841C58A1D6A393295F332"/>
-  </w:style>
-  <w:style w:type="paragraph" w:customStyle="1" w:styleId="67B4CE6C1AC24C17B4776413A2A07F6A">
-    <w:name w:val="67B4CE6C1AC24C17B4776413A2A07F6A"/>
-  </w:style>
-  <w:style w:type="paragraph" w:customStyle="1" w:styleId="B85B0E836F234FFB84C2CCA72ABB4BE0">
-    <w:name w:val="B85B0E836F234FFB84C2CCA72ABB4BE0"/>
-  </w:style>
-  <w:style w:type="paragraph" w:customStyle="1" w:styleId="7E5C9E9F943E4FC88187DCC7C7DE7BC4">
-    <w:name w:val="7E5C9E9F943E4FC88187DCC7C7DE7BC4"/>
-  </w:style>
-  <w:style w:type="paragraph" w:customStyle="1" w:styleId="81BDF6586D3041B6B9E295656ADC80BE">
-    <w:name w:val="81BDF6586D3041B6B9E295656ADC80BE"/>
-  </w:style>
-  <w:style w:type="paragraph" w:customStyle="1" w:styleId="1B7CD61B59964374865351AF05040911">
-    <w:name w:val="1B7CD61B59964374865351AF05040911"/>
-  </w:style>
-  <w:style w:type="paragraph" w:customStyle="1" w:styleId="5F12E419F6A54071897D949C7153447B">
-    <w:name w:val="5F12E419F6A54071897D949C7153447B"/>
-  </w:style>
-  <w:style w:type="paragraph" w:customStyle="1" w:styleId="A03F13CB3EC5489389BA93CF6C0C5FD3">
-    <w:name w:val="A03F13CB3EC5489389BA93CF6C0C5FD3"/>
-  </w:style>
-  <w:style w:type="paragraph" w:customStyle="1" w:styleId="B314821535D84A45B875EBC9B186B8E7">
-    <w:name w:val="B314821535D84A45B875EBC9B186B8E7"/>
-  </w:style>
-  <w:style w:type="paragraph" w:customStyle="1" w:styleId="8DD41CDD20C143A9B0F759768438C303">
-    <w:name w:val="8DD41CDD20C143A9B0F759768438C303"/>
-  </w:style>
-  <w:style w:type="paragraph" w:customStyle="1" w:styleId="13BAF0B09FAC44C38293F201E5E641DD">
-    <w:name w:val="13BAF0B09FAC44C38293F201E5E641DD"/>
-  </w:style>
-  <w:style w:type="paragraph" w:customStyle="1" w:styleId="CD25887C8BC640D588F83FEBF897213D">
-    <w:name w:val="CD25887C8BC640D588F83FEBF897213D"/>
-  </w:style>
-  <w:style w:type="paragraph" w:customStyle="1" w:styleId="132C753BD4FD434A937598DDD5374506">
-    <w:name w:val="132C753BD4FD434A937598DDD5374506"/>
   </w:style>
   <w:style w:type="character" w:customStyle="1" w:styleId="Heading2Char">
     <w:name w:val="Heading 2 Char"/>
@@ -2704,14 +2612,6 @@
   </w:style>
   <w:style w:type="paragraph" w:customStyle="1" w:styleId="8E06E77D6980480DAF5C4B3C449EA30E">
     <w:name w:val="8E06E77D6980480DAF5C4B3C449EA30E"/>
-  </w:style>
-  <w:style w:type="paragraph" w:customStyle="1" w:styleId="DC36AC6D4C5444AE9411509D64943A31">
-    <w:name w:val="DC36AC6D4C5444AE9411509D64943A31"/>
-    <w:rsid w:val="00B9236D"/>
-  </w:style>
-  <w:style w:type="paragraph" w:customStyle="1" w:styleId="60CEF86E50BA4662808B22AB62CE5AC7">
-    <w:name w:val="60CEF86E50BA4662808B22AB62CE5AC7"/>
-    <w:rsid w:val="00B9236D"/>
   </w:style>
 </w:styles>
 </file>
@@ -2985,6 +2885,23 @@
 </file>
 
 <file path=customXml/item1.xml><?xml version="1.0" encoding="utf-8"?>
+<?mso-contentType ?>
+<FormTemplates xmlns="http://schemas.microsoft.com/sharepoint/v3/contenttype/forms">
+  <Display>DocumentLibraryForm</Display>
+  <Edit>DocumentLibraryForm</Edit>
+  <New>DocumentLibraryForm</New>
+</FormTemplates>
+</file>
+
+<file path=customXml/item2.xml><?xml version="1.0" encoding="utf-8"?>
+<p:properties xmlns:p="http://schemas.microsoft.com/office/2006/metadata/properties" xmlns:xsi="http://www.w3.org/2001/XMLSchema-instance" xmlns:pc="http://schemas.microsoft.com/office/infopath/2007/PartnerControls">
+  <documentManagement>
+    <MediaServiceKeyPoints xmlns="71af3243-3dd4-4a8d-8c0d-dd76da1f02a5" xsi:nil="true"/>
+  </documentManagement>
+</p:properties>
+</file>
+
+<file path=customXml/item3.xml><?xml version="1.0" encoding="utf-8"?>
 <ct:contentTypeSchema xmlns:ct="http://schemas.microsoft.com/office/2006/metadata/contentType" xmlns:ma="http://schemas.microsoft.com/office/2006/metadata/properties/metaAttributes" ct:_="" ma:_="" ma:contentTypeName="Document" ma:contentTypeID="0x01010079F111ED35F8CC479449609E8A0923A6" ma:contentTypeVersion="11" ma:contentTypeDescription="Create a new document." ma:contentTypeScope="" ma:versionID="1c2eb7a32e66fb6e4260f3771546a5e2">
   <xsd:schema xmlns:xsd="http://www.w3.org/2001/XMLSchema" xmlns:xs="http://www.w3.org/2001/XMLSchema" xmlns:p="http://schemas.microsoft.com/office/2006/metadata/properties" xmlns:ns2="71af3243-3dd4-4a8d-8c0d-dd76da1f02a5" xmlns:ns3="16c05727-aa75-4e4a-9b5f-8a80a1165891" targetNamespace="http://schemas.microsoft.com/office/2006/metadata/properties" ma:root="true" ma:fieldsID="04e1f6479c48b08974ba73b5ca973489" ns2:_="" ns3:_="">
     <xsd:import namespace="71af3243-3dd4-4a8d-8c0d-dd76da1f02a5"/>
@@ -3195,24 +3112,25 @@
 </ct:contentTypeSchema>
 </file>
 
-<file path=customXml/item2.xml><?xml version="1.0" encoding="utf-8"?>
-<p:properties xmlns:p="http://schemas.microsoft.com/office/2006/metadata/properties" xmlns:xsi="http://www.w3.org/2001/XMLSchema-instance" xmlns:pc="http://schemas.microsoft.com/office/infopath/2007/PartnerControls">
-  <documentManagement>
-    <MediaServiceKeyPoints xmlns="71af3243-3dd4-4a8d-8c0d-dd76da1f02a5" xsi:nil="true"/>
-  </documentManagement>
-</p:properties>
+<file path=customXml/itemProps1.xml><?xml version="1.0" encoding="utf-8"?>
+<ds:datastoreItem xmlns:ds="http://schemas.openxmlformats.org/officeDocument/2006/customXml" ds:itemID="{18506A0D-4821-47C2-BD9B-CACF27C6B108}">
+  <ds:schemaRefs>
+    <ds:schemaRef ds:uri="http://schemas.microsoft.com/sharepoint/v3/contenttype/forms"/>
+  </ds:schemaRefs>
+</ds:datastoreItem>
 </file>
 
-<file path=customXml/item3.xml><?xml version="1.0" encoding="utf-8"?>
-<?mso-contentType ?>
-<FormTemplates xmlns="http://schemas.microsoft.com/sharepoint/v3/contenttype/forms">
-  <Display>DocumentLibraryForm</Display>
-  <Edit>DocumentLibraryForm</Edit>
-  <New>DocumentLibraryForm</New>
-</FormTemplates>
+<file path=customXml/itemProps2.xml><?xml version="1.0" encoding="utf-8"?>
+<ds:datastoreItem xmlns:ds="http://schemas.openxmlformats.org/officeDocument/2006/customXml" ds:itemID="{DD14EC26-251D-443A-AF4F-B15D0F3B0F84}">
+  <ds:schemaRefs>
+    <ds:schemaRef ds:uri="http://schemas.microsoft.com/office/2006/metadata/properties"/>
+    <ds:schemaRef ds:uri="http://schemas.microsoft.com/office/infopath/2007/PartnerControls"/>
+    <ds:schemaRef ds:uri="71af3243-3dd4-4a8d-8c0d-dd76da1f02a5"/>
+  </ds:schemaRefs>
+</ds:datastoreItem>
 </file>
 
-<file path=customXml/itemProps1.xml><?xml version="1.0" encoding="utf-8"?>
+<file path=customXml/itemProps3.xml><?xml version="1.0" encoding="utf-8"?>
 <ds:datastoreItem xmlns:ds="http://schemas.openxmlformats.org/officeDocument/2006/customXml" ds:itemID="{8143E149-BD72-41A7-8F13-AF59DE30D6FA}">
   <ds:schemaRefs>
     <ds:schemaRef ds:uri="http://schemas.microsoft.com/office/2006/metadata/contentType"/>
@@ -3229,22 +3147,4 @@
     <ds:schemaRef ds:uri="http://schemas.microsoft.com/internal/obd"/>
   </ds:schemaRefs>
 </ds:datastoreItem>
-</file>
-
-<file path=customXml/itemProps2.xml><?xml version="1.0" encoding="utf-8"?>
-<ds:datastoreItem xmlns:ds="http://schemas.openxmlformats.org/officeDocument/2006/customXml" ds:itemID="{DD14EC26-251D-443A-AF4F-B15D0F3B0F84}">
-  <ds:schemaRefs>
-    <ds:schemaRef ds:uri="http://schemas.microsoft.com/office/2006/metadata/properties"/>
-    <ds:schemaRef ds:uri="http://schemas.microsoft.com/office/infopath/2007/PartnerControls"/>
-    <ds:schemaRef ds:uri="71af3243-3dd4-4a8d-8c0d-dd76da1f02a5"/>
-  </ds:schemaRefs>
-</ds:datastoreItem>
-</file>
-
-<file path=customXml/itemProps3.xml><?xml version="1.0" encoding="utf-8"?>
-<ds:datastoreItem xmlns:ds="http://schemas.openxmlformats.org/officeDocument/2006/customXml" ds:itemID="{18506A0D-4821-47C2-BD9B-CACF27C6B108}">
-  <ds:schemaRefs>
-    <ds:schemaRef ds:uri="http://schemas.microsoft.com/sharepoint/v3/contenttype/forms"/>
-  </ds:schemaRefs>
-</ds:datastoreItem>
 </file>
</xml_diff>